<commit_message>
russian and english market description
</commit_message>
<xml_diff>
--- a/ClientAndroid/MarketDescription/ExpensesMarket_RU.docx
+++ b/ClientAndroid/MarketDescription/ExpensesMarket_RU.docx
@@ -4,6 +4,7 @@
   <w:body>
     <w:p>
       <w:pPr>
+        <w:pStyle w:val="Bezodstpw"/>
         <w:rPr>
           <w:lang w:val="ru-RU"/>
         </w:rPr>
@@ -17,56 +18,106 @@
     </w:p>
     <w:p>
       <w:pPr>
-        <w:rPr>
-          <w:lang w:val="ru-RU"/>
-        </w:rPr>
-      </w:pPr>
-    </w:p>
-    <w:p>
-      <w:pPr>
-        <w:rPr>
-          <w:lang w:val="ru-RU"/>
-        </w:rPr>
-      </w:pPr>
-      <w:r>
-        <w:rPr>
-          <w:lang w:val="ru-RU"/>
-        </w:rPr>
-        <w:t xml:space="preserve">Приложение позволяет вести учет ежедневных семейных расходов по различным категориям, создавать и изменять существующие категории расходов, а также просматривать ежедневную и ежемесячную статистику расходов по этим категориям. В каждой категории доступна полная история расходов с возможностью вносить изменения. Приложение позволяет настроить резервное копирование данных в </w:t>
-      </w:r>
-      <w:proofErr w:type="spellStart"/>
+        <w:pStyle w:val="Bezodstpw"/>
+        <w:rPr>
+          <w:lang w:val="ru-RU"/>
+        </w:rPr>
+      </w:pPr>
+    </w:p>
+    <w:p>
+      <w:pPr>
+        <w:pStyle w:val="Bezodstpw"/>
+        <w:rPr>
+          <w:lang w:val="ru-RU"/>
+        </w:rPr>
+      </w:pPr>
+      <w:r>
+        <w:rPr>
+          <w:lang w:val="ru-RU"/>
+        </w:rPr>
+        <w:t>Приложение позволяет вести учет ежедневных семейных расходов по различным категориям</w:t>
+      </w:r>
+      <w:r>
+        <w:t xml:space="preserve"> </w:t>
+      </w:r>
+      <w:r>
+        <w:rPr>
+          <w:lang w:val="ru-RU"/>
+        </w:rPr>
+        <w:t>и тегам</w:t>
+      </w:r>
+      <w:r>
+        <w:rPr>
+          <w:lang w:val="ru-RU"/>
+        </w:rPr>
+        <w:t>, создавать и изменять существующие категории расходов, а также просматривать статистику расходов</w:t>
+      </w:r>
+      <w:r>
+        <w:rPr>
+          <w:lang w:val="ru-RU"/>
+        </w:rPr>
+        <w:t xml:space="preserve"> (за день, неделю, месяц, год и любой период)</w:t>
+      </w:r>
+      <w:r>
+        <w:rPr>
+          <w:lang w:val="ru-RU"/>
+        </w:rPr>
+        <w:t xml:space="preserve"> </w:t>
+      </w:r>
+      <w:r>
+        <w:rPr>
+          <w:lang w:val="ru-RU"/>
+        </w:rPr>
+        <w:t xml:space="preserve">по </w:t>
+      </w:r>
+      <w:r>
+        <w:rPr>
+          <w:lang w:val="ru-RU"/>
+        </w:rPr>
+        <w:t>категориям</w:t>
+      </w:r>
+      <w:r>
+        <w:rPr>
+          <w:lang w:val="ru-RU"/>
+        </w:rPr>
+        <w:t xml:space="preserve"> и тегам</w:t>
+      </w:r>
+      <w:r>
+        <w:rPr>
+          <w:lang w:val="ru-RU"/>
+        </w:rPr>
+        <w:t xml:space="preserve">. В каждой категории доступна полная история расходов с возможностью вносить изменения. Приложение позволяет настроить резервное копирование данных в </w:t>
+      </w:r>
       <w:r>
         <w:t>Dropbox</w:t>
       </w:r>
-      <w:proofErr w:type="spellEnd"/>
-      <w:r>
-        <w:rPr>
-          <w:lang w:val="ru-RU"/>
-        </w:rPr>
-        <w:t xml:space="preserve"> папку пользователя.</w:t>
-      </w:r>
-    </w:p>
-    <w:p>
-      <w:pPr>
-        <w:rPr>
-          <w:lang w:val="ru-RU"/>
-        </w:rPr>
-      </w:pPr>
-    </w:p>
-    <w:p>
-      <w:pPr>
-        <w:rPr>
-          <w:lang w:val="ru-RU"/>
-        </w:rPr>
-      </w:pPr>
-      <w:r>
-        <w:rPr>
-          <w:lang w:val="ru-RU"/>
-        </w:rPr>
-        <w:t>Доступные функции в версии 1.</w:t>
-      </w:r>
-      <w:r>
-        <w:t>7</w:t>
+      <w:r>
+        <w:rPr>
+          <w:lang w:val="ru-RU"/>
+        </w:rPr>
+        <w:t xml:space="preserve"> папку пользователя по расписанию.</w:t>
+      </w:r>
+    </w:p>
+    <w:p>
+      <w:pPr>
+        <w:pStyle w:val="Bezodstpw"/>
+        <w:rPr>
+          <w:lang w:val="ru-RU"/>
+        </w:rPr>
+      </w:pPr>
+    </w:p>
+    <w:p>
+      <w:pPr>
+        <w:pStyle w:val="Bezodstpw"/>
+        <w:rPr>
+          <w:lang w:val="ru-RU"/>
+        </w:rPr>
+      </w:pPr>
+      <w:r>
+        <w:rPr>
+          <w:lang w:val="ru-RU"/>
+        </w:rPr>
+        <w:t>Доступные функции</w:t>
       </w:r>
       <w:r>
         <w:rPr>
@@ -77,6 +128,7 @@
     </w:p>
     <w:p>
       <w:pPr>
+        <w:pStyle w:val="Bezodstpw"/>
         <w:rPr>
           <w:lang w:val="ru-RU"/>
         </w:rPr>
@@ -90,6 +142,7 @@
     </w:p>
     <w:p>
       <w:pPr>
+        <w:pStyle w:val="Bezodstpw"/>
         <w:rPr>
           <w:lang w:val="ru-RU"/>
         </w:rPr>
@@ -115,6 +168,7 @@
     </w:p>
     <w:p>
       <w:pPr>
+        <w:pStyle w:val="Bezodstpw"/>
         <w:rPr>
           <w:lang w:val="ru-RU"/>
         </w:rPr>
@@ -128,19 +182,113 @@
     </w:p>
     <w:p>
       <w:pPr>
-        <w:rPr>
-          <w:lang w:val="ru-RU"/>
-        </w:rPr>
-      </w:pPr>
-      <w:r>
-        <w:rPr>
-          <w:lang w:val="ru-RU"/>
-        </w:rPr>
-        <w:t>- внесение изменений доступно через контекстные меню, которые доступны по длинному нажатию на соответствующей позиции: категории или записи в истории расходов;</w:t>
-      </w:r>
-    </w:p>
-    <w:p>
-      <w:pPr>
+        <w:pStyle w:val="Bezodstpw"/>
+        <w:rPr>
+          <w:lang w:val="ru-RU"/>
+        </w:rPr>
+      </w:pPr>
+      <w:r>
+        <w:rPr>
+          <w:lang w:val="ru-RU"/>
+        </w:rPr>
+        <w:t xml:space="preserve">- внесение изменений доступно через контекстные меню, которые доступны по </w:t>
+      </w:r>
+      <w:r>
+        <w:rPr>
+          <w:lang w:val="ru-RU"/>
+        </w:rPr>
+        <w:t>долгому</w:t>
+      </w:r>
+      <w:r>
+        <w:rPr>
+          <w:lang w:val="ru-RU"/>
+        </w:rPr>
+        <w:t xml:space="preserve"> нажатию на соответствующей позиции: категории или записи в истории расходов;</w:t>
+      </w:r>
+    </w:p>
+    <w:p>
+      <w:pPr>
+        <w:pStyle w:val="Bezodstpw"/>
+        <w:rPr>
+          <w:lang w:val="ru-RU"/>
+        </w:rPr>
+      </w:pPr>
+      <w:r>
+        <w:rPr>
+          <w:lang w:val="ru-RU"/>
+        </w:rPr>
+        <w:t>- автозаполнение комментариев, тегов и валюты расходов на основе ранее введенных данных;</w:t>
+      </w:r>
+    </w:p>
+    <w:p>
+      <w:pPr>
+        <w:pStyle w:val="Bezodstpw"/>
+        <w:rPr>
+          <w:lang w:val="ru-RU"/>
+        </w:rPr>
+      </w:pPr>
+      <w:r>
+        <w:rPr>
+          <w:lang w:val="ru-RU"/>
+        </w:rPr>
+        <w:t>- автоматическая подстановка последней использованной валюты расходов в рамках каждой категории расходов;</w:t>
+      </w:r>
+    </w:p>
+    <w:p>
+      <w:pPr>
+        <w:pStyle w:val="Bezodstpw"/>
+        <w:rPr>
+          <w:lang w:val="ru-RU"/>
+        </w:rPr>
+      </w:pPr>
+      <w:r>
+        <w:rPr>
+          <w:lang w:val="ru-RU"/>
+        </w:rPr>
+        <w:t xml:space="preserve">- просмотр </w:t>
+      </w:r>
+      <w:r>
+        <w:rPr>
+          <w:lang w:val="ru-RU"/>
+        </w:rPr>
+        <w:t xml:space="preserve">и фильтрация </w:t>
+      </w:r>
+      <w:r>
+        <w:rPr>
+          <w:lang w:val="ru-RU"/>
+        </w:rPr>
+        <w:t>статистики расходов</w:t>
+      </w:r>
+      <w:r>
+        <w:rPr>
+          <w:lang w:val="ru-RU"/>
+        </w:rPr>
+        <w:t xml:space="preserve"> за день, неделю, месяц, год и любой период по категориям и тегам</w:t>
+      </w:r>
+      <w:r>
+        <w:rPr>
+          <w:lang w:val="ru-RU"/>
+        </w:rPr>
+        <w:t>;</w:t>
+      </w:r>
+    </w:p>
+    <w:p>
+      <w:pPr>
+        <w:pStyle w:val="Bezodstpw"/>
+        <w:rPr>
+          <w:lang w:val="ru-RU"/>
+        </w:rPr>
+      </w:pPr>
+      <w:r>
+        <w:rPr>
+          <w:lang w:val="ru-RU"/>
+        </w:rPr>
+        <w:t>- переход к детализированному отчету из статистики расходов;</w:t>
+      </w:r>
+    </w:p>
+    <w:p>
+      <w:pPr>
+        <w:pStyle w:val="Bezodstpw"/>
         <w:rPr>
           <w:lang w:val="ru-RU"/>
         </w:rPr>
@@ -151,51 +299,131 @@
         </w:rPr>
         <w:t xml:space="preserve">- </w:t>
       </w:r>
-      <w:proofErr w:type="spellStart"/>
-      <w:r>
-        <w:rPr>
-          <w:lang w:val="ru-RU"/>
-        </w:rPr>
-        <w:t>автозаполнение</w:t>
-      </w:r>
-      <w:proofErr w:type="spellEnd"/>
-      <w:r>
-        <w:rPr>
-          <w:lang w:val="ru-RU"/>
-        </w:rPr>
-        <w:t xml:space="preserve"> комментариев, тегов и валюты расходов на основе ранее введенных данных;</w:t>
-      </w:r>
-    </w:p>
-    <w:p>
-      <w:pPr>
-        <w:rPr>
-          <w:lang w:val="ru-RU"/>
-        </w:rPr>
-      </w:pPr>
-      <w:r>
-        <w:rPr>
-          <w:lang w:val="ru-RU"/>
-        </w:rPr>
-        <w:t>- автоматическая подстановка последней использованной валюты расходов в рамках каждой категории расходов;</w:t>
-      </w:r>
-    </w:p>
-    <w:p>
-      <w:pPr>
-        <w:rPr>
-          <w:lang w:val="ru-RU"/>
-        </w:rPr>
-      </w:pPr>
-      <w:r>
-        <w:rPr>
-          <w:lang w:val="ru-RU"/>
-        </w:rPr>
-        <w:t xml:space="preserve">- просмотр ежедневной и </w:t>
-      </w:r>
-      <w:r>
-        <w:rPr>
-          <w:lang w:val="ru-RU"/>
-        </w:rPr>
-        <w:t>ежемесячной статистики расходов</w:t>
+      <w:r>
+        <w:rPr>
+          <w:lang w:val="ru-RU"/>
+        </w:rPr>
+        <w:t>перенос расходов из одной категории в другую;</w:t>
+      </w:r>
+    </w:p>
+    <w:p>
+      <w:pPr>
+        <w:pStyle w:val="Bezodstpw"/>
+        <w:rPr>
+          <w:lang w:val="ru-RU"/>
+        </w:rPr>
+      </w:pPr>
+      <w:r>
+        <w:rPr>
+          <w:lang w:val="ru-RU"/>
+        </w:rPr>
+        <w:t xml:space="preserve">- создание резервных копий данных пользователя в </w:t>
+      </w:r>
+      <w:r>
+        <w:t>Dropbox</w:t>
+      </w:r>
+      <w:r>
+        <w:rPr>
+          <w:lang w:val="ru-RU"/>
+        </w:rPr>
+        <w:t xml:space="preserve"> </w:t>
+      </w:r>
+      <w:r>
+        <w:rPr>
+          <w:lang w:val="ru-RU"/>
+        </w:rPr>
+        <w:t>папке пользователя</w:t>
+      </w:r>
+      <w:r>
+        <w:rPr>
+          <w:lang w:val="ru-RU"/>
+        </w:rPr>
+        <w:t>.</w:t>
+      </w:r>
+    </w:p>
+    <w:p>
+      <w:pPr>
+        <w:pStyle w:val="Bezodstpw"/>
+      </w:pPr>
+    </w:p>
+    <w:p>
+      <w:pPr>
+        <w:pStyle w:val="Bezodstpw"/>
+        <w:rPr>
+          <w:lang w:val="ru-RU"/>
+        </w:rPr>
+      </w:pPr>
+      <w:r>
+        <w:rPr>
+          <w:lang w:val="ru-RU"/>
+        </w:rPr>
+        <w:t xml:space="preserve">Расходы - простое и удобное приложение для </w:t>
+      </w:r>
+      <w:r>
+        <w:rPr>
+          <w:lang w:val="ru-RU"/>
+        </w:rPr>
+        <w:t>учета</w:t>
+      </w:r>
+      <w:r>
+        <w:rPr>
+          <w:lang w:val="ru-RU"/>
+        </w:rPr>
+        <w:t xml:space="preserve"> своих расходов</w:t>
+      </w:r>
+    </w:p>
+    <w:p>
+      <w:pPr>
+        <w:pStyle w:val="Bezodstpw"/>
+        <w:rPr>
+          <w:lang w:val="ru-RU"/>
+        </w:rPr>
+      </w:pPr>
+    </w:p>
+    <w:p>
+      <w:pPr>
+        <w:pStyle w:val="Bezodstpw"/>
+        <w:rPr>
+          <w:lang w:val="ru-RU"/>
+        </w:rPr>
+      </w:pPr>
+      <w:r>
+        <w:rPr>
+          <w:lang w:val="ru-RU"/>
+        </w:rPr>
+        <w:t>Новые функции</w:t>
+      </w:r>
+      <w:r>
+        <w:rPr>
+          <w:lang w:val="ru-RU"/>
+        </w:rPr>
+        <w:t>:</w:t>
+      </w:r>
+    </w:p>
+    <w:p>
+      <w:pPr>
+        <w:pStyle w:val="Bezodstpw"/>
+        <w:rPr>
+          <w:lang w:val="ru-RU"/>
+        </w:rPr>
+      </w:pPr>
+      <w:r>
+        <w:rPr>
+          <w:lang w:val="ru-RU"/>
+        </w:rPr>
+        <w:t xml:space="preserve">- </w:t>
+      </w:r>
+      <w:r>
+        <w:rPr>
+          <w:lang w:val="ru-RU"/>
+        </w:rPr>
+        <w:t xml:space="preserve">просмотр </w:t>
+      </w:r>
+      <w:r>
+        <w:rPr>
+          <w:lang w:val="ru-RU"/>
+        </w:rPr>
+        <w:t>и фильтрация статистики расходов за день, неделю, месяц, год и любой период по категориям и тегам</w:t>
       </w:r>
       <w:r>
         <w:rPr>
@@ -206,46 +434,112 @@
     </w:p>
     <w:p>
       <w:pPr>
-        <w:rPr>
-          <w:lang w:val="ru-RU"/>
-        </w:rPr>
-      </w:pPr>
-      <w:r>
-        <w:rPr>
-          <w:lang w:val="ru-RU"/>
-        </w:rPr>
+        <w:pStyle w:val="Bezodstpw"/>
+      </w:pPr>
+      <w:r>
+        <w:rPr>
+          <w:lang w:val="ru-RU"/>
+        </w:rPr>
+        <w:t>- переход к детализированному отчету из статистики расходов;</w:t>
+      </w:r>
+    </w:p>
+    <w:p>
+      <w:pPr>
+        <w:pStyle w:val="Bezodstpw"/>
+        <w:rPr>
+          <w:lang w:val="ru-RU"/>
+        </w:rPr>
+      </w:pPr>
+      <w:r>
         <w:t xml:space="preserve">- </w:t>
       </w:r>
       <w:r>
         <w:rPr>
           <w:lang w:val="ru-RU"/>
         </w:rPr>
-        <w:t>перенос расходов из одной категории в другую;</w:t>
-      </w:r>
-    </w:p>
-    <w:p>
-      <w:r>
-        <w:rPr>
-          <w:lang w:val="ru-RU"/>
-        </w:rPr>
-        <w:t xml:space="preserve">- создание резервных копий данных пользователя в </w:t>
-      </w:r>
-      <w:proofErr w:type="spellStart"/>
-      <w:r>
-        <w:t>Dropbox</w:t>
-      </w:r>
-      <w:proofErr w:type="spellEnd"/>
-      <w:r>
-        <w:rPr>
-          <w:lang w:val="ru-RU"/>
-        </w:rPr>
-        <w:t xml:space="preserve"> </w:t>
-      </w:r>
-      <w:r>
-        <w:rPr>
-          <w:lang w:val="ru-RU"/>
-        </w:rPr>
-        <w:t>папке пользователя</w:t>
+        <w:t>доступна</w:t>
+      </w:r>
+      <w:r>
+        <w:rPr>
+          <w:lang w:val="ru-RU"/>
+        </w:rPr>
+        <w:t xml:space="preserve"> установка на карту памяти;</w:t>
+      </w:r>
+    </w:p>
+    <w:p>
+      <w:pPr>
+        <w:pStyle w:val="Bezodstpw"/>
+        <w:rPr>
+          <w:lang w:val="ru-RU"/>
+        </w:rPr>
+      </w:pPr>
+      <w:r>
+        <w:rPr>
+          <w:lang w:val="ru-RU"/>
+        </w:rPr>
+        <w:t>- оптимизировано резервное к</w:t>
+      </w:r>
+      <w:r>
+        <w:rPr>
+          <w:lang w:val="ru-RU"/>
+        </w:rPr>
+        <w:t>опирование данных по расписанию.</w:t>
+      </w:r>
+    </w:p>
+    <w:p>
+      <w:pPr>
+        <w:pStyle w:val="Bezodstpw"/>
+        <w:rPr>
+          <w:lang w:val="ru-RU"/>
+        </w:rPr>
+      </w:pPr>
+    </w:p>
+    <w:p>
+      <w:pPr>
+        <w:pStyle w:val="Bezodstpw"/>
+        <w:rPr>
+          <w:lang w:val="ru-RU"/>
+        </w:rPr>
+      </w:pPr>
+    </w:p>
+    <w:p>
+      <w:pPr>
+        <w:pStyle w:val="Bezodstpw"/>
+        <w:rPr>
+          <w:lang w:val="ru-RU"/>
+        </w:rPr>
+      </w:pPr>
+      <w:r>
+        <w:rPr>
+          <w:lang w:val="ru-RU"/>
+        </w:rPr>
+        <w:t>В следующих версиях:</w:t>
+      </w:r>
+    </w:p>
+    <w:p>
+      <w:pPr>
+        <w:pStyle w:val="Bezodstpw"/>
+        <w:rPr>
+          <w:lang w:val="ru-RU"/>
+        </w:rPr>
+      </w:pPr>
+      <w:r>
+        <w:rPr>
+          <w:lang w:val="ru-RU"/>
+        </w:rPr>
+        <w:t xml:space="preserve">- </w:t>
+      </w:r>
+      <w:r>
+        <w:rPr>
+          <w:lang w:val="ru-RU"/>
+        </w:rPr>
+        <w:t>резервное копирования на карту памяти, контроль остатка средств, считывание расходов из смс уведомлений банка</w:t>
+      </w:r>
+      <w:r>
+        <w:rPr>
+          <w:lang w:val="ru-RU"/>
+        </w:rPr>
+        <w:t xml:space="preserve"> по кредитной карте</w:t>
       </w:r>
       <w:r>
         <w:rPr>
@@ -254,109 +548,66 @@
         <w:t>.</w:t>
       </w:r>
     </w:p>
-    <w:p/>
-    <w:p>
-      <w:pPr>
-        <w:rPr>
-          <w:lang w:val="ru-RU"/>
-        </w:rPr>
-      </w:pPr>
-      <w:r>
-        <w:rPr>
-          <w:lang w:val="ru-RU"/>
-        </w:rPr>
-        <w:t>Расходы - простое и удобное приложение для ведения своих расходов</w:t>
-      </w:r>
-    </w:p>
-    <w:p>
-      <w:pPr>
-        <w:rPr>
-          <w:lang w:val="ru-RU"/>
-        </w:rPr>
-      </w:pPr>
-    </w:p>
-    <w:p>
-      <w:pPr>
-        <w:rPr>
-          <w:lang w:val="ru-RU"/>
-        </w:rPr>
-      </w:pPr>
-      <w:r>
-        <w:rPr>
-          <w:lang w:val="ru-RU"/>
-        </w:rPr>
-        <w:t>Новые функции в версии 1.</w:t>
-      </w:r>
-      <w:r>
-        <w:rPr>
-          <w:lang w:val="ru-RU"/>
-        </w:rPr>
-        <w:t>7</w:t>
-      </w:r>
-      <w:r>
-        <w:rPr>
-          <w:lang w:val="ru-RU"/>
-        </w:rPr>
-        <w:t>:</w:t>
-      </w:r>
-    </w:p>
-    <w:p>
-      <w:pPr>
-        <w:rPr>
-          <w:lang w:val="ru-RU"/>
-        </w:rPr>
-      </w:pPr>
-      <w:r>
-        <w:rPr>
-          <w:lang w:val="ru-RU"/>
-        </w:rPr>
-        <w:t xml:space="preserve">- </w:t>
-      </w:r>
-      <w:r>
-        <w:rPr>
-          <w:lang w:val="ru-RU"/>
-        </w:rPr>
-        <w:t>перенос расходов из одной категории в другую;</w:t>
-      </w:r>
-    </w:p>
-    <w:p>
-      <w:pPr>
-        <w:rPr>
-          <w:lang w:val="ru-RU"/>
-        </w:rPr>
-      </w:pPr>
-      <w:r>
-        <w:rPr>
-          <w:lang w:val="ru-RU"/>
-        </w:rPr>
-        <w:t xml:space="preserve">- создание резервных копий данных пользователя в </w:t>
-      </w:r>
-      <w:proofErr w:type="spellStart"/>
-      <w:r>
-        <w:t>Dropbox</w:t>
-      </w:r>
-      <w:proofErr w:type="spellEnd"/>
-      <w:r>
-        <w:rPr>
-          <w:lang w:val="ru-RU"/>
-        </w:rPr>
-        <w:t xml:space="preserve"> </w:t>
-      </w:r>
-      <w:r>
-        <w:rPr>
-          <w:lang w:val="ru-RU"/>
-        </w:rPr>
-        <w:t>папке пользователя</w:t>
-      </w:r>
-      <w:r>
-        <w:rPr>
-          <w:lang w:val="ru-RU"/>
-        </w:rPr>
-        <w:t>.</w:t>
-      </w:r>
-    </w:p>
-    <w:p>
-      <w:pPr>
+    <w:p>
+      <w:pPr>
+        <w:pStyle w:val="Bezodstpw"/>
+      </w:pPr>
+    </w:p>
+    <w:p>
+      <w:pPr>
+        <w:pStyle w:val="Bezodstpw"/>
+        <w:rPr>
+          <w:lang w:val="ru-RU"/>
+        </w:rPr>
+      </w:pPr>
+      <w:r>
+        <w:rPr>
+          <w:lang w:val="ru-RU"/>
+        </w:rPr>
+        <w:t>Н</w:t>
+      </w:r>
+      <w:r>
+        <w:rPr>
+          <w:lang w:val="ru-RU"/>
+        </w:rPr>
+        <w:t>а сайте приложения можно сделать добровольные пожертвования д</w:t>
+      </w:r>
+      <w:r>
+        <w:rPr>
+          <w:lang w:val="ru-RU"/>
+        </w:rPr>
+        <w:t>ля помощи в развитии приложения.</w:t>
+      </w:r>
+    </w:p>
+    <w:p>
+      <w:pPr>
+        <w:pStyle w:val="Bezodstpw"/>
+      </w:pPr>
+      <w:r>
+        <w:rPr>
+          <w:lang w:val="ru-RU"/>
+        </w:rPr>
+        <w:t>З</w:t>
+      </w:r>
+      <w:r>
+        <w:rPr>
+          <w:lang w:val="ru-RU"/>
+        </w:rPr>
+        <w:t xml:space="preserve">а развитием приложения можно следить в </w:t>
+      </w:r>
+      <w:r>
+        <w:rPr>
+          <w:lang w:val="en-US"/>
+        </w:rPr>
+        <w:t xml:space="preserve">twitter </w:t>
+      </w:r>
+      <w:r>
+        <w:t>expenses_.</w:t>
+      </w:r>
+    </w:p>
+    <w:p>
+      <w:pPr>
+        <w:pStyle w:val="Bezodstpw"/>
         <w:rPr>
           <w:lang w:val="ru-RU"/>
         </w:rPr>
@@ -364,7 +615,7 @@
     </w:p>
     <w:sectPr>
       <w:pgSz w:w="11906" w:h="16838"/>
-      <w:pgMar w:top="1417" w:right="1417" w:bottom="1417" w:left="1417" w:header="708" w:footer="708" w:gutter="0"/>
+      <w:pgMar w:top="720" w:right="720" w:bottom="720" w:left="720" w:header="708" w:footer="708" w:gutter="0"/>
       <w:cols w:space="708"/>
       <w:docGrid w:linePitch="360"/>
     </w:sectPr>
@@ -560,6 +811,15 @@
     <w:uiPriority w:val="99"/>
     <w:semiHidden/>
     <w:unhideWhenUsed/>
+  </w:style>
+  <w:style w:type="paragraph" w:styleId="Bezodstpw">
+    <w:name w:val="No Spacing"/>
+    <w:uiPriority w:val="1"/>
+    <w:qFormat/>
+    <w:rsid w:val="00733099"/>
+    <w:pPr>
+      <w:spacing w:after="0" w:line="240" w:lineRule="auto"/>
+    </w:pPr>
   </w:style>
 </w:styles>
 </file>

</xml_diff>